<commit_message>
Atualização de casos de uso e da modelagem ER.
</commit_message>
<xml_diff>
--- a/Casos de Uso/Projeto EAS - Casos de Uso - 0002 - v01.docx
+++ b/Casos de Uso/Projeto EAS - Casos de Uso - 0002 - v01.docx
@@ -1313,7 +1313,25 @@
                 <w:szCs w:val="24"/>
                 <w:lang w:val="pt-PT"/>
               </w:rPr>
-              <w:t xml:space="preserve">[0001] </w:t>
+              <w:t>[000</w:t>
+            </w:r>
+            <w:r>
+              <w:rPr>
+                <w:rFonts w:hint="default" w:cs="Courier New"/>
+                <w:szCs w:val="24"/>
+                <w:lang w:val="pt-BR"/>
+              </w:rPr>
+              <w:t>2</w:t>
+            </w:r>
+            <w:bookmarkStart w:id="1" w:name="_GoBack"/>
+            <w:bookmarkEnd w:id="1"/>
+            <w:r>
+              <w:rPr>
+                <w:rFonts w:cs="Courier New"/>
+                <w:szCs w:val="24"/>
+                <w:lang w:val="pt-PT"/>
+              </w:rPr>
+              <w:t xml:space="preserve">] </w:t>
             </w:r>
             <w:r>
               <w:rPr>
@@ -1813,8 +1831,6 @@
               </w:rPr>
               <w:t>Caso não esteja rodando, envia: NOk</w:t>
             </w:r>
-            <w:bookmarkStart w:id="1" w:name="_GoBack"/>
-            <w:bookmarkEnd w:id="1"/>
           </w:p>
         </w:tc>
       </w:tr>
@@ -1985,7 +2001,7 @@
               <w:sz w:val="16"/>
               <w:szCs w:val="16"/>
             </w:rPr>
-            <w:t>19/10/2021 08:38:00</w:t>
+            <w:t>19/10/2021 08:43:00</w:t>
           </w:r>
           <w:r>
             <w:rPr>
@@ -2671,8 +2687,8 @@
     <w:lsdException w:uiPriority="99" w:name="index 8"/>
     <w:lsdException w:uiPriority="99" w:name="index 9"/>
     <w:lsdException w:uiPriority="39" w:semiHidden="0" w:name="toc 1"/>
-    <w:lsdException w:uiPriority="39" w:semiHidden="0" w:name="toc 2"/>
-    <w:lsdException w:uiPriority="39" w:semiHidden="0" w:name="toc 3"/>
+    <w:lsdException w:qFormat="1" w:uiPriority="39" w:semiHidden="0" w:name="toc 2"/>
+    <w:lsdException w:qFormat="1" w:uiPriority="39" w:semiHidden="0" w:name="toc 3"/>
     <w:lsdException w:uiPriority="39" w:name="toc 4"/>
     <w:lsdException w:uiPriority="39" w:name="toc 5"/>
     <w:lsdException w:uiPriority="39" w:name="toc 6"/>
@@ -2682,7 +2698,7 @@
     <w:lsdException w:uiPriority="99" w:name="Normal Indent"/>
     <w:lsdException w:uiPriority="99" w:name="footnote text"/>
     <w:lsdException w:uiPriority="99" w:name="annotation text"/>
-    <w:lsdException w:uiPriority="99" w:semiHidden="0" w:name="header"/>
+    <w:lsdException w:qFormat="1" w:uiPriority="99" w:semiHidden="0" w:name="header"/>
     <w:lsdException w:qFormat="1" w:uiPriority="99" w:semiHidden="0" w:name="footer"/>
     <w:lsdException w:uiPriority="99" w:name="index heading"/>
     <w:lsdException w:qFormat="1" w:uiPriority="35" w:name="caption"/>
@@ -2920,6 +2936,7 @@
     <w:basedOn w:val="1"/>
     <w:next w:val="1"/>
     <w:unhideWhenUsed/>
+    <w:qFormat/>
     <w:uiPriority w:val="39"/>
     <w:pPr>
       <w:spacing w:after="100"/>
@@ -2931,6 +2948,7 @@
     <w:basedOn w:val="1"/>
     <w:link w:val="15"/>
     <w:unhideWhenUsed/>
+    <w:qFormat/>
     <w:uiPriority w:val="99"/>
     <w:pPr>
       <w:tabs>
@@ -2984,6 +3002,7 @@
     <w:basedOn w:val="1"/>
     <w:next w:val="1"/>
     <w:unhideWhenUsed/>
+    <w:qFormat/>
     <w:uiPriority w:val="39"/>
     <w:pPr>
       <w:spacing w:after="100"/>

</xml_diff>